<commit_message>
Implement CommitsController, RepositoriesController and HomeController
</commit_message>
<xml_diff>
--- a/06. C# Web/01. C# Web Basics/10. Exam preparation/Git - Problem Description.docx
+++ b/06. C# Web/01. C# Web Basics/10. Exam preparation/Git - Problem Description.docx
@@ -7,8 +7,6 @@
         <w:pStyle w:val="Heading1"/>
         <w:jc w:val="center"/>
       </w:pPr>
-      <w:bookmarkStart w:id="0" w:name="_GoBack"/>
-      <w:bookmarkEnd w:id="0"/>
       <w:r>
         <w:t>C# Web</w:t>
       </w:r>
@@ -70,7 +68,6 @@
       <w:r>
         <w:rPr>
           <w:noProof/>
-          <w:lang w:val="bg-BG" w:eastAsia="bg-BG"/>
         </w:rPr>
         <w:drawing>
           <wp:inline distT="0" distB="0" distL="0" distR="0" wp14:anchorId="593A951B" wp14:editId="37771303">
@@ -483,9 +480,9 @@
           <w:b/>
         </w:rPr>
       </w:pPr>
-      <w:bookmarkStart w:id="1" w:name="OLE_LINK1"/>
-      <w:bookmarkStart w:id="2" w:name="OLE_LINK2"/>
-      <w:bookmarkStart w:id="3" w:name="OLE_LINK3"/>
+      <w:bookmarkStart w:id="0" w:name="OLE_LINK1"/>
+      <w:bookmarkStart w:id="1" w:name="OLE_LINK2"/>
+      <w:bookmarkStart w:id="2" w:name="OLE_LINK3"/>
       <w:r>
         <w:t xml:space="preserve">Has an </w:t>
       </w:r>
@@ -869,9 +866,9 @@
       <w:r>
         <w:t xml:space="preserve"> type</w:t>
       </w:r>
+      <w:bookmarkEnd w:id="0"/>
       <w:bookmarkEnd w:id="1"/>
       <w:bookmarkEnd w:id="2"/>
-      <w:bookmarkEnd w:id="3"/>
     </w:p>
     <w:p>
       <w:pPr>
@@ -901,8 +898,8 @@
           <w:b/>
         </w:rPr>
       </w:pPr>
-      <w:bookmarkStart w:id="4" w:name="OLE_LINK4"/>
-      <w:bookmarkStart w:id="5" w:name="OLE_LINK5"/>
+      <w:bookmarkStart w:id="3" w:name="OLE_LINK4"/>
+      <w:bookmarkStart w:id="4" w:name="OLE_LINK5"/>
       <w:r>
         <w:rPr>
           <w:lang w:val="sq-AL"/>
@@ -1289,8 +1286,8 @@
         <w:t xml:space="preserve"> type</w:t>
       </w:r>
     </w:p>
+    <w:bookmarkEnd w:id="3"/>
     <w:bookmarkEnd w:id="4"/>
-    <w:bookmarkEnd w:id="5"/>
     <w:p>
       <w:pPr>
         <w:pStyle w:val="Heading3"/>
@@ -1319,8 +1316,8 @@
           <w:lang w:val="sq-AL"/>
         </w:rPr>
       </w:pPr>
-      <w:bookmarkStart w:id="6" w:name="OLE_LINK6"/>
-      <w:bookmarkStart w:id="7" w:name="OLE_LINK7"/>
+      <w:bookmarkStart w:id="5" w:name="OLE_LINK6"/>
+      <w:bookmarkStart w:id="6" w:name="OLE_LINK7"/>
       <w:r>
         <w:rPr>
           <w:lang w:val="sq-AL"/>
@@ -1651,8 +1648,8 @@
         <w:t>object</w:t>
       </w:r>
     </w:p>
+    <w:bookmarkEnd w:id="5"/>
     <w:bookmarkEnd w:id="6"/>
-    <w:bookmarkEnd w:id="7"/>
     <w:p>
       <w:pPr>
         <w:jc w:val="both"/>
@@ -1709,7 +1706,6 @@
       <w:r>
         <w:rPr>
           <w:noProof/>
-          <w:lang w:val="bg-BG" w:eastAsia="bg-BG"/>
         </w:rPr>
         <w:drawing>
           <wp:inline distT="0" distB="0" distL="0" distR="0" wp14:anchorId="6E212AA3" wp14:editId="096D932C">
@@ -1770,7 +1766,6 @@
       <w:r>
         <w:rPr>
           <w:noProof/>
-          <w:lang w:val="bg-BG" w:eastAsia="bg-BG"/>
         </w:rPr>
         <w:drawing>
           <wp:inline distT="0" distB="0" distL="0" distR="0" wp14:anchorId="4BB3BE73" wp14:editId="499E15D9">
@@ -1830,7 +1825,6 @@
       <w:r>
         <w:rPr>
           <w:noProof/>
-          <w:lang w:val="bg-BG" w:eastAsia="bg-BG"/>
         </w:rPr>
         <w:drawing>
           <wp:inline distT="0" distB="0" distL="0" distR="0" wp14:anchorId="50B8F807" wp14:editId="63100858">
@@ -1893,7 +1887,6 @@
       <w:r>
         <w:rPr>
           <w:noProof/>
-          <w:lang w:val="bg-BG" w:eastAsia="bg-BG"/>
         </w:rPr>
         <w:drawing>
           <wp:inline distT="0" distB="0" distL="0" distR="0" wp14:anchorId="791D1612" wp14:editId="6BE4A546">
@@ -1934,7 +1927,6 @@
       <w:r>
         <w:rPr>
           <w:noProof/>
-          <w:lang w:val="bg-BG" w:eastAsia="bg-BG"/>
         </w:rPr>
         <w:drawing>
           <wp:inline distT="0" distB="0" distL="0" distR="0" wp14:anchorId="3DA56EA2" wp14:editId="0E920E9A">
@@ -2056,7 +2048,6 @@
       <w:r>
         <w:rPr>
           <w:noProof/>
-          <w:lang w:val="bg-BG" w:eastAsia="bg-BG"/>
         </w:rPr>
         <w:drawing>
           <wp:inline distT="0" distB="0" distL="0" distR="0" wp14:anchorId="1446E3F1" wp14:editId="7EA35EA7">
@@ -2108,7 +2099,6 @@
       <w:r>
         <w:rPr>
           <w:noProof/>
-          <w:lang w:val="bg-BG" w:eastAsia="bg-BG"/>
         </w:rPr>
         <w:drawing>
           <wp:inline distT="0" distB="0" distL="0" distR="0" wp14:anchorId="5C731F28" wp14:editId="477F305A">
@@ -2165,7 +2155,6 @@
       <w:r>
         <w:rPr>
           <w:noProof/>
-          <w:lang w:val="bg-BG" w:eastAsia="bg-BG"/>
         </w:rPr>
         <w:drawing>
           <wp:inline distT="0" distB="0" distL="0" distR="0" wp14:anchorId="756EB8F8" wp14:editId="33BAFEDA">
@@ -2300,6 +2289,8 @@
       <w:r>
         <w:t xml:space="preserve"> as shown above.</w:t>
       </w:r>
+      <w:bookmarkStart w:id="7" w:name="_GoBack"/>
+      <w:bookmarkEnd w:id="7"/>
     </w:p>
     <w:p>
       <w:pPr>
@@ -2421,39 +2412,46 @@
       <w:r>
         <w:rPr>
           <w:rStyle w:val="CodeChar"/>
+          <w:highlight w:val="red"/>
         </w:rPr>
         <w:t>Guests</w:t>
       </w:r>
       <w:r>
+        <w:rPr>
+          <w:highlight w:val="red"/>
+        </w:rPr>
         <w:t xml:space="preserve"> can see </w:t>
       </w:r>
       <w:r>
         <w:rPr>
           <w:rStyle w:val="CodeChar"/>
-        </w:rPr>
-        <w:t>Register</w:t>
+          <w:highlight w:val="red"/>
+        </w:rPr>
+        <w:t>Register,</w:t>
+      </w:r>
+      <w:r>
+        <w:rPr>
+          <w:highlight w:val="red"/>
+        </w:rPr>
+        <w:t xml:space="preserve"> </w:t>
       </w:r>
       <w:r>
         <w:rPr>
           <w:rStyle w:val="CodeChar"/>
-        </w:rPr>
-        <w:t>,</w:t>
-      </w:r>
-      <w:r>
-        <w:t xml:space="preserve"> </w:t>
+          <w:highlight w:val="red"/>
+        </w:rPr>
+        <w:t>Login</w:t>
+      </w:r>
+      <w:r>
+        <w:rPr>
+          <w:highlight w:val="red"/>
+        </w:rPr>
+        <w:t xml:space="preserve">, </w:t>
       </w:r>
       <w:r>
         <w:rPr>
           <w:rStyle w:val="CodeChar"/>
-        </w:rPr>
-        <w:t>Login</w:t>
-      </w:r>
-      <w:r>
-        <w:t xml:space="preserve">, </w:t>
-      </w:r>
-      <w:r>
-        <w:rPr>
-          <w:rStyle w:val="CodeChar"/>
+          <w:highlight w:val="red"/>
         </w:rPr>
         <w:t>Index</w:t>
       </w:r>
@@ -2477,71 +2475,100 @@
       <w:r>
         <w:rPr>
           <w:rStyle w:val="CodeChar"/>
+          <w:highlight w:val="red"/>
         </w:rPr>
         <w:t>Users</w:t>
       </w:r>
       <w:r>
+        <w:rPr>
+          <w:highlight w:val="red"/>
+        </w:rPr>
         <w:t xml:space="preserve"> can </w:t>
       </w:r>
       <w:r>
         <w:rPr>
           <w:rStyle w:val="CodeChar"/>
+          <w:highlight w:val="red"/>
         </w:rPr>
         <w:t>create</w:t>
       </w:r>
       <w:r>
+        <w:rPr>
+          <w:highlight w:val="red"/>
+        </w:rPr>
         <w:t xml:space="preserve"> </w:t>
       </w:r>
       <w:r>
         <w:rPr>
           <w:rStyle w:val="CodeChar"/>
+          <w:highlight w:val="red"/>
         </w:rPr>
         <w:t>repositories</w:t>
       </w:r>
       <w:r>
-        <w:t xml:space="preserve">, which can be private or public. User can see </w:t>
+        <w:rPr>
+          <w:highlight w:val="red"/>
+        </w:rPr>
+        <w:t>, which can be private or public</w:t>
+      </w:r>
+      <w:r>
+        <w:t xml:space="preserve">. </w:t>
+      </w:r>
+      <w:r>
+        <w:rPr>
+          <w:highlight w:val="red"/>
+        </w:rPr>
+        <w:t xml:space="preserve">User can see </w:t>
       </w:r>
       <w:r>
         <w:rPr>
           <w:rStyle w:val="CodeChar"/>
+          <w:highlight w:val="red"/>
         </w:rPr>
         <w:t>all</w:t>
       </w:r>
       <w:r>
+        <w:rPr>
+          <w:highlight w:val="red"/>
+        </w:rPr>
         <w:t xml:space="preserve"> </w:t>
       </w:r>
       <w:r>
         <w:rPr>
           <w:rStyle w:val="CodeChar"/>
+          <w:highlight w:val="red"/>
         </w:rPr>
         <w:t>public</w:t>
       </w:r>
       <w:r>
         <w:rPr>
           <w:b/>
+          <w:highlight w:val="red"/>
         </w:rPr>
         <w:t xml:space="preserve"> </w:t>
       </w:r>
       <w:r>
         <w:rPr>
           <w:rStyle w:val="CodeChar"/>
-        </w:rPr>
-        <w:t>reposit</w:t>
-      </w:r>
-      <w:r>
-        <w:rPr>
-          <w:rStyle w:val="CodeChar"/>
-        </w:rPr>
-        <w:t>ories</w:t>
-      </w:r>
-      <w:r>
-        <w:rPr>
-          <w:b/>
+          <w:highlight w:val="red"/>
+        </w:rPr>
+        <w:t>repositories</w:t>
+      </w:r>
+      <w:r>
+        <w:rPr>
+          <w:b/>
+          <w:highlight w:val="red"/>
         </w:rPr>
         <w:t xml:space="preserve"> </w:t>
       </w:r>
       <w:r>
-        <w:t xml:space="preserve">on the repositories page. From the </w:t>
+        <w:rPr>
+          <w:highlight w:val="red"/>
+        </w:rPr>
+        <w:t>on the repositories page.</w:t>
+      </w:r>
+      <w:r>
+        <w:t xml:space="preserve"> From the </w:t>
       </w:r>
       <w:r>
         <w:rPr>
@@ -2584,46 +2611,43 @@
       <w:r>
         <w:rPr>
           <w:b/>
-        </w:rPr>
-        <w:t>Users can add r</w:t>
-      </w:r>
-      <w:r>
-        <w:rPr>
-          <w:b/>
-        </w:rPr>
-        <w:t>epositor</w:t>
-      </w:r>
-      <w:r>
-        <w:rPr>
-          <w:b/>
-        </w:rPr>
-        <w:t>ies</w:t>
-      </w:r>
-      <w:r>
+          <w:highlight w:val="red"/>
+        </w:rPr>
+        <w:t>Users can add repositories</w:t>
+      </w:r>
+      <w:r>
+        <w:rPr>
+          <w:highlight w:val="red"/>
+        </w:rPr>
         <w:t xml:space="preserve">. All </w:t>
       </w:r>
       <w:r>
         <w:rPr>
           <w:b/>
+          <w:highlight w:val="red"/>
           <w:u w:val="single"/>
         </w:rPr>
         <w:t>public</w:t>
       </w:r>
       <w:r>
+        <w:rPr>
+          <w:highlight w:val="red"/>
+        </w:rPr>
         <w:t xml:space="preserve"> repositories are visualized on the </w:t>
       </w:r>
       <w:r>
         <w:rPr>
           <w:b/>
+          <w:highlight w:val="red"/>
           <w:u w:val="single"/>
         </w:rPr>
         <w:t>all repositories page</w:t>
       </w:r>
       <w:r>
-        <w:t xml:space="preserve">, each one in its own separate </w:t>
-      </w:r>
-      <w:r>
-        <w:t>rectangular element</w:t>
+        <w:rPr>
+          <w:highlight w:val="red"/>
+        </w:rPr>
+        <w:t>, each one in its own separate rectangular element</w:t>
       </w:r>
       <w:r>
         <w:t xml:space="preserve">. </w:t>
@@ -2636,73 +2660,79 @@
       <w:r>
         <w:rPr>
           <w:b/>
+          <w:highlight w:val="red"/>
         </w:rPr>
         <w:t>Repositories</w:t>
       </w:r>
       <w:r>
+        <w:rPr>
+          <w:highlight w:val="red"/>
+        </w:rPr>
         <w:t xml:space="preserve"> are visualized on the </w:t>
       </w:r>
       <w:r>
         <w:rPr>
           <w:b/>
-        </w:rPr>
-        <w:t>all reposito</w:t>
-      </w:r>
-      <w:r>
-        <w:rPr>
-          <w:b/>
-        </w:rPr>
-        <w:t>r</w:t>
-      </w:r>
-      <w:r>
-        <w:rPr>
-          <w:b/>
-        </w:rPr>
-        <w:t>i</w:t>
-      </w:r>
-      <w:r>
-        <w:rPr>
-          <w:b/>
-        </w:rPr>
-        <w:t>es page</w:t>
-      </w:r>
-      <w:r>
+          <w:highlight w:val="red"/>
+        </w:rPr>
+        <w:t>all repositories page</w:t>
+      </w:r>
+      <w:r>
+        <w:rPr>
+          <w:highlight w:val="red"/>
+        </w:rPr>
         <w:t xml:space="preserve"> as a table with </w:t>
       </w:r>
       <w:r>
         <w:rPr>
           <w:b/>
+          <w:highlight w:val="red"/>
         </w:rPr>
         <w:t>Name</w:t>
       </w:r>
       <w:r>
+        <w:rPr>
+          <w:highlight w:val="red"/>
+        </w:rPr>
         <w:t xml:space="preserve">, </w:t>
       </w:r>
       <w:r>
         <w:rPr>
           <w:b/>
+          <w:highlight w:val="red"/>
         </w:rPr>
         <w:t>Owner</w:t>
       </w:r>
       <w:r>
+        <w:rPr>
+          <w:highlight w:val="red"/>
+        </w:rPr>
         <w:t xml:space="preserve">, </w:t>
       </w:r>
       <w:r>
         <w:rPr>
           <w:b/>
+          <w:highlight w:val="red"/>
         </w:rPr>
         <w:t>Created On</w:t>
       </w:r>
       <w:r>
+        <w:rPr>
+          <w:highlight w:val="red"/>
+        </w:rPr>
         <w:t xml:space="preserve">, </w:t>
       </w:r>
       <w:r>
         <w:rPr>
           <w:b/>
+          <w:highlight w:val="red"/>
         </w:rPr>
         <w:t>Commits Count</w:t>
       </w:r>
       <w:r>
+        <w:rPr>
+          <w:highlight w:val="red"/>
+        </w:rPr>
         <w:t xml:space="preserve"> (total commits)</w:t>
       </w:r>
       <w:r>
@@ -2724,50 +2754,47 @@
     <w:p>
       <w:pPr>
         <w:jc w:val="both"/>
-      </w:pPr>
-      <w:r>
-        <w:rPr>
-          <w:b/>
+        <w:rPr>
+          <w:highlight w:val="red"/>
+        </w:rPr>
+      </w:pPr>
+      <w:r>
+        <w:rPr>
+          <w:b/>
+          <w:highlight w:val="red"/>
         </w:rPr>
         <w:t>Repositories</w:t>
       </w:r>
       <w:r>
+        <w:rPr>
+          <w:highlight w:val="red"/>
+        </w:rPr>
         <w:t xml:space="preserve"> are visualized on the </w:t>
       </w:r>
       <w:r>
         <w:rPr>
           <w:b/>
-        </w:rPr>
-        <w:t>all reposito</w:t>
-      </w:r>
-      <w:r>
-        <w:rPr>
-          <w:b/>
-        </w:rPr>
-        <w:t>r</w:t>
-      </w:r>
-      <w:r>
-        <w:rPr>
-          <w:b/>
-        </w:rPr>
-        <w:t>i</w:t>
-      </w:r>
-      <w:r>
-        <w:rPr>
-          <w:b/>
-        </w:rPr>
-        <w:t>es page</w:t>
-      </w:r>
-      <w:r>
+          <w:highlight w:val="red"/>
+        </w:rPr>
+        <w:t>all repositories page</w:t>
+      </w:r>
+      <w:r>
+        <w:rPr>
+          <w:highlight w:val="red"/>
+        </w:rPr>
         <w:t xml:space="preserve"> with button – [</w:t>
       </w:r>
       <w:r>
         <w:rPr>
           <w:b/>
+          <w:highlight w:val="red"/>
         </w:rPr>
         <w:t>Commit</w:t>
       </w:r>
       <w:r>
+        <w:rPr>
+          <w:highlight w:val="red"/>
+        </w:rPr>
         <w:t>].</w:t>
       </w:r>
     </w:p>
@@ -2784,48 +2811,65 @@
           <w:rFonts w:asciiTheme="minorHAnsi" w:hAnsiTheme="minorHAnsi"/>
           <w:b w:val="0"/>
           <w:noProof w:val="0"/>
-        </w:rPr>
-      </w:pPr>
-      <w:r>
+          <w:highlight w:val="red"/>
+        </w:rPr>
+      </w:pPr>
+      <w:r>
+        <w:rPr>
+          <w:highlight w:val="red"/>
+        </w:rPr>
         <w:t>The [</w:t>
       </w:r>
       <w:r>
         <w:rPr>
           <w:b/>
+          <w:highlight w:val="red"/>
         </w:rPr>
         <w:t>Commit</w:t>
       </w:r>
       <w:r>
+        <w:rPr>
+          <w:highlight w:val="red"/>
+        </w:rPr>
         <w:t xml:space="preserve">] button leads to the </w:t>
       </w:r>
       <w:r>
         <w:rPr>
           <w:b/>
+          <w:highlight w:val="red"/>
         </w:rPr>
         <w:t>create commit</w:t>
       </w:r>
       <w:r>
-        <w:t xml:space="preserve"> </w:t>
-      </w:r>
-      <w:r>
-        <w:t xml:space="preserve">page and creates </w:t>
-      </w:r>
-      <w:r>
-        <w:rPr>
-          <w:b/>
+        <w:rPr>
+          <w:highlight w:val="red"/>
+        </w:rPr>
+        <w:t xml:space="preserve"> page and creates </w:t>
+      </w:r>
+      <w:r>
+        <w:rPr>
+          <w:b/>
+          <w:highlight w:val="red"/>
         </w:rPr>
         <w:t>commit</w:t>
       </w:r>
       <w:r>
+        <w:rPr>
+          <w:highlight w:val="red"/>
+        </w:rPr>
         <w:t xml:space="preserve"> for the </w:t>
       </w:r>
       <w:r>
         <w:rPr>
           <w:b/>
+          <w:highlight w:val="red"/>
         </w:rPr>
         <w:t>particular repository</w:t>
       </w:r>
       <w:r>
+        <w:rPr>
+          <w:highlight w:val="red"/>
+        </w:rPr>
         <w:t>.</w:t>
       </w:r>
     </w:p>
@@ -2857,26 +2901,9 @@
       <w:r>
         <w:rPr>
           <w:b/>
-        </w:rPr>
-        <w:t xml:space="preserve">Users can </w:t>
-      </w:r>
-      <w:r>
-        <w:rPr>
-          <w:b/>
-        </w:rPr>
-        <w:t>make</w:t>
-      </w:r>
-      <w:r>
-        <w:rPr>
-          <w:b/>
-        </w:rPr>
-        <w:t xml:space="preserve"> </w:t>
-      </w:r>
-      <w:r>
-        <w:rPr>
-          <w:b/>
-        </w:rPr>
-        <w:t>commits on all repositories</w:t>
+          <w:highlight w:val="red"/>
+        </w:rPr>
+        <w:t>Users can make commits on all repositories</w:t>
       </w:r>
       <w:r>
         <w:t xml:space="preserve">. All </w:t>
@@ -3043,47 +3070,66 @@
           <w:numId w:val="45"/>
         </w:numPr>
         <w:jc w:val="both"/>
-      </w:pPr>
-      <w:r>
+        <w:rPr>
+          <w:highlight w:val="red"/>
+        </w:rPr>
+      </w:pPr>
+      <w:r>
+        <w:rPr>
+          <w:highlight w:val="red"/>
+        </w:rPr>
         <w:t xml:space="preserve">Upon successful </w:t>
       </w:r>
       <w:r>
         <w:rPr>
           <w:b/>
+          <w:highlight w:val="red"/>
         </w:rPr>
         <w:t>Registration</w:t>
       </w:r>
       <w:r>
+        <w:rPr>
+          <w:highlight w:val="red"/>
+        </w:rPr>
         <w:t xml:space="preserve"> of a </w:t>
       </w:r>
       <w:r>
         <w:rPr>
           <w:b/>
+          <w:highlight w:val="red"/>
         </w:rPr>
         <w:t>User</w:t>
       </w:r>
       <w:r>
-        <w:t>,</w:t>
-      </w:r>
-      <w:r>
-        <w:t xml:space="preserve"> you should be redirected to the </w:t>
-      </w:r>
-      <w:r>
-        <w:rPr>
-          <w:b/>
+        <w:rPr>
+          <w:highlight w:val="red"/>
+        </w:rPr>
+        <w:t xml:space="preserve">, you should be redirected to the </w:t>
+      </w:r>
+      <w:r>
+        <w:rPr>
+          <w:b/>
+          <w:highlight w:val="red"/>
         </w:rPr>
         <w:t>Login</w:t>
       </w:r>
       <w:r>
+        <w:rPr>
+          <w:highlight w:val="red"/>
+        </w:rPr>
         <w:t xml:space="preserve"> </w:t>
       </w:r>
       <w:r>
         <w:rPr>
           <w:b/>
+          <w:highlight w:val="red"/>
         </w:rPr>
         <w:t>Page</w:t>
       </w:r>
       <w:r>
+        <w:rPr>
+          <w:highlight w:val="red"/>
+        </w:rPr>
         <w:t>.</w:t>
       </w:r>
     </w:p>
@@ -3095,35 +3141,53 @@
           <w:numId w:val="45"/>
         </w:numPr>
         <w:jc w:val="both"/>
-      </w:pPr>
-      <w:r>
+        <w:rPr>
+          <w:highlight w:val="red"/>
+        </w:rPr>
+      </w:pPr>
+      <w:r>
+        <w:rPr>
+          <w:highlight w:val="red"/>
+        </w:rPr>
         <w:t xml:space="preserve">Upon successful </w:t>
       </w:r>
       <w:r>
         <w:rPr>
           <w:b/>
+          <w:highlight w:val="red"/>
         </w:rPr>
         <w:t>Login</w:t>
       </w:r>
       <w:r>
+        <w:rPr>
+          <w:highlight w:val="red"/>
+        </w:rPr>
         <w:t xml:space="preserve"> of a </w:t>
       </w:r>
       <w:r>
         <w:rPr>
           <w:b/>
+          <w:highlight w:val="red"/>
         </w:rPr>
         <w:t>User</w:t>
       </w:r>
       <w:r>
+        <w:rPr>
+          <w:highlight w:val="red"/>
+        </w:rPr>
         <w:t>, you should be redirected to the /</w:t>
       </w:r>
       <w:r>
         <w:rPr>
           <w:b/>
+          <w:highlight w:val="red"/>
         </w:rPr>
         <w:t>Repositories/All</w:t>
       </w:r>
       <w:r>
+        <w:rPr>
+          <w:highlight w:val="red"/>
+        </w:rPr>
         <w:t>.</w:t>
       </w:r>
     </w:p>
@@ -3135,53 +3199,66 @@
           <w:numId w:val="45"/>
         </w:numPr>
         <w:jc w:val="both"/>
-      </w:pPr>
-      <w:r>
+        <w:rPr>
+          <w:highlight w:val="red"/>
+        </w:rPr>
+      </w:pPr>
+      <w:r>
+        <w:rPr>
+          <w:highlight w:val="red"/>
+        </w:rPr>
         <w:t xml:space="preserve">Upon successful </w:t>
       </w:r>
       <w:r>
         <w:rPr>
           <w:b/>
+          <w:highlight w:val="red"/>
         </w:rPr>
         <w:t>creation</w:t>
       </w:r>
       <w:r>
+        <w:rPr>
+          <w:highlight w:val="red"/>
+        </w:rPr>
         <w:t xml:space="preserve"> of </w:t>
       </w:r>
       <w:r>
         <w:rPr>
           <w:b/>
+          <w:highlight w:val="red"/>
         </w:rPr>
         <w:t>a</w:t>
       </w:r>
       <w:r>
+        <w:rPr>
+          <w:highlight w:val="red"/>
+        </w:rPr>
         <w:t xml:space="preserve"> </w:t>
       </w:r>
       <w:r>
         <w:rPr>
           <w:b/>
-        </w:rPr>
-        <w:t>r</w:t>
-      </w:r>
-      <w:r>
-        <w:rPr>
-          <w:b/>
-        </w:rPr>
-        <w:t>epository</w:t>
-      </w:r>
-      <w:r>
-        <w:t>,</w:t>
-      </w:r>
-      <w:r>
-        <w:t xml:space="preserve"> you should be redirected to the /</w:t>
-      </w:r>
-      <w:r>
-        <w:rPr>
-          <w:b/>
+          <w:highlight w:val="red"/>
+        </w:rPr>
+        <w:t>repository</w:t>
+      </w:r>
+      <w:r>
+        <w:rPr>
+          <w:highlight w:val="red"/>
+        </w:rPr>
+        <w:t>, you should be redirected to the /</w:t>
+      </w:r>
+      <w:r>
+        <w:rPr>
+          <w:b/>
+          <w:highlight w:val="red"/>
         </w:rPr>
         <w:t>Repositories/All</w:t>
       </w:r>
       <w:r>
+        <w:rPr>
+          <w:highlight w:val="red"/>
+        </w:rPr>
         <w:t>.</w:t>
       </w:r>
     </w:p>
@@ -3354,24 +3431,35 @@
           <w:numId w:val="42"/>
         </w:numPr>
         <w:jc w:val="both"/>
+        <w:rPr>
+          <w:highlight w:val="red"/>
+        </w:rPr>
       </w:pPr>
       <w:r>
         <w:rPr>
           <w:rStyle w:val="CodeChar"/>
+          <w:highlight w:val="red"/>
         </w:rPr>
         <w:lastRenderedPageBreak/>
         <w:t>Guest</w:t>
       </w:r>
       <w:r>
+        <w:rPr>
+          <w:highlight w:val="red"/>
+        </w:rPr>
         <w:t xml:space="preserve"> (not logged in) users can access </w:t>
       </w:r>
       <w:r>
         <w:rPr>
           <w:rStyle w:val="CodeChar"/>
+          <w:highlight w:val="red"/>
         </w:rPr>
         <w:t>Index</w:t>
       </w:r>
       <w:r>
+        <w:rPr>
+          <w:highlight w:val="red"/>
+        </w:rPr>
         <w:t xml:space="preserve"> page.</w:t>
       </w:r>
     </w:p>
@@ -3383,23 +3471,34 @@
           <w:numId w:val="42"/>
         </w:numPr>
         <w:jc w:val="both"/>
+        <w:rPr>
+          <w:highlight w:val="red"/>
+        </w:rPr>
       </w:pPr>
       <w:r>
         <w:rPr>
           <w:rStyle w:val="CodeChar"/>
+          <w:highlight w:val="red"/>
         </w:rPr>
         <w:t>Guest</w:t>
       </w:r>
       <w:r>
+        <w:rPr>
+          <w:highlight w:val="red"/>
+        </w:rPr>
         <w:t xml:space="preserve"> (not logged in) users can access </w:t>
       </w:r>
       <w:r>
         <w:rPr>
           <w:rStyle w:val="CodeChar"/>
+          <w:highlight w:val="red"/>
         </w:rPr>
         <w:t>Login</w:t>
       </w:r>
       <w:r>
+        <w:rPr>
+          <w:highlight w:val="red"/>
+        </w:rPr>
         <w:t xml:space="preserve"> page.</w:t>
       </w:r>
     </w:p>
@@ -3411,23 +3510,34 @@
           <w:numId w:val="42"/>
         </w:numPr>
         <w:jc w:val="both"/>
+        <w:rPr>
+          <w:highlight w:val="red"/>
+        </w:rPr>
       </w:pPr>
       <w:r>
         <w:rPr>
           <w:rStyle w:val="CodeChar"/>
+          <w:highlight w:val="red"/>
         </w:rPr>
         <w:t>Guest</w:t>
       </w:r>
       <w:r>
+        <w:rPr>
+          <w:highlight w:val="red"/>
+        </w:rPr>
         <w:t xml:space="preserve"> (not logged in) users can access </w:t>
       </w:r>
       <w:r>
         <w:rPr>
           <w:rStyle w:val="CodeChar"/>
+          <w:highlight w:val="red"/>
         </w:rPr>
         <w:t>Register</w:t>
       </w:r>
       <w:r>
+        <w:rPr>
+          <w:highlight w:val="red"/>
+        </w:rPr>
         <w:t xml:space="preserve"> page.</w:t>
       </w:r>
     </w:p>
@@ -3444,24 +3554,33 @@
           <w:rFonts w:asciiTheme="minorHAnsi" w:hAnsiTheme="minorHAnsi"/>
           <w:b w:val="0"/>
           <w:noProof w:val="0"/>
+          <w:highlight w:val="red"/>
         </w:rPr>
       </w:pPr>
       <w:r>
         <w:rPr>
           <w:rStyle w:val="CodeChar"/>
+          <w:highlight w:val="red"/>
         </w:rPr>
         <w:t>Guest</w:t>
       </w:r>
       <w:r>
+        <w:rPr>
+          <w:highlight w:val="red"/>
+        </w:rPr>
         <w:t xml:space="preserve"> (not logged in) users can access </w:t>
       </w:r>
       <w:r>
         <w:rPr>
           <w:rStyle w:val="CodeChar"/>
+          <w:highlight w:val="red"/>
         </w:rPr>
         <w:t>Repositores/All</w:t>
       </w:r>
       <w:r>
+        <w:rPr>
+          <w:highlight w:val="red"/>
+        </w:rPr>
         <w:t xml:space="preserve"> page.</w:t>
       </w:r>
     </w:p>
@@ -3998,7 +4117,6 @@
     <w:r>
       <w:rPr>
         <w:noProof/>
-        <w:lang w:val="bg-BG" w:eastAsia="bg-BG"/>
       </w:rPr>
       <mc:AlternateContent>
         <mc:Choice Requires="wps">
@@ -4121,7 +4239,6 @@
     <w:r>
       <w:rPr>
         <w:noProof/>
-        <w:lang w:val="bg-BG" w:eastAsia="bg-BG"/>
       </w:rPr>
       <mc:AlternateContent>
         <mc:Choice Requires="wps">
@@ -4324,7 +4441,6 @@
                               <w:noProof/>
                               <w:sz w:val="18"/>
                               <w:szCs w:val="18"/>
-                              <w:lang w:val="bg-BG" w:eastAsia="bg-BG"/>
                             </w:rPr>
                             <w:drawing>
                               <wp:inline distT="0" distB="0" distL="0" distR="0" wp14:anchorId="53621E41" wp14:editId="3BF595D6">
@@ -4391,7 +4507,6 @@
                               <w:noProof/>
                               <w:sz w:val="18"/>
                               <w:szCs w:val="18"/>
-                              <w:lang w:val="bg-BG" w:eastAsia="bg-BG"/>
                             </w:rPr>
                             <w:drawing>
                               <wp:inline distT="0" distB="0" distL="0" distR="0" wp14:anchorId="64E29E7A" wp14:editId="1BD0FFE4">
@@ -4458,7 +4573,6 @@
                               <w:noProof/>
                               <w:sz w:val="18"/>
                               <w:szCs w:val="18"/>
-                              <w:lang w:val="bg-BG" w:eastAsia="bg-BG"/>
                             </w:rPr>
                             <w:drawing>
                               <wp:inline distT="0" distB="0" distL="0" distR="0" wp14:anchorId="293C9B17" wp14:editId="373E17EF">
@@ -4512,7 +4626,6 @@
                               <w:noProof/>
                               <w:sz w:val="18"/>
                               <w:szCs w:val="18"/>
-                              <w:lang w:val="bg-BG" w:eastAsia="bg-BG"/>
                             </w:rPr>
                             <w:drawing>
                               <wp:inline distT="0" distB="0" distL="0" distR="0" wp14:anchorId="75BE9FD2" wp14:editId="14C27CD2">
@@ -4542,7 +4655,7 @@
                                               <a14:useLocalDpi xmlns:a14="http://schemas.microsoft.com/office/drawing/2010/main" val="0"/>
                                             </a:ext>
                                             <a:ext uri="{837473B0-CC2E-450A-ABE3-18F120FF3D39}">
-                                              <a1611:picAttrSrcUrl xmlns:a1611="http://schemas.microsoft.com/office/drawing/2016/11/main" xmlns:w16cid="http://schemas.microsoft.com/office/word/2016/wordml/cid" xmlns:w="http://schemas.openxmlformats.org/wordprocessingml/2006/main" xmlns:w10="urn:schemas-microsoft-com:office:word" xmlns:v="urn:schemas-microsoft-com:vml" xmlns:o="urn:schemas-microsoft-com:office:office" xmlns:am3d="http://schemas.microsoft.com/office/drawing/2017/model3d" xmlns:aink="http://schemas.microsoft.com/office/drawing/2016/ink" xmlns:cx8="http://schemas.microsoft.com/office/drawing/2016/5/14/chartex" xmlns:cx7="http://schemas.microsoft.com/office/drawing/2016/5/13/chartex" xmlns:cx6="http://schemas.microsoft.com/office/drawing/2016/5/12/chartex" xmlns:cx5="http://schemas.microsoft.com/office/drawing/2016/5/11/chartex" xmlns:cx4="http://schemas.microsoft.com/office/drawing/2016/5/10/chartex" xmlns:cx3="http://schemas.microsoft.com/office/drawing/2016/5/9/chartex" xmlns:cx2="http://schemas.microsoft.com/office/drawing/2015/10/21/chartex" xmlns="" r:id="rId10"/>
+                                              <a1611:picAttrSrcUrl xmlns="" xmlns:cx2="http://schemas.microsoft.com/office/drawing/2015/10/21/chartex" xmlns:cx3="http://schemas.microsoft.com/office/drawing/2016/5/9/chartex" xmlns:cx4="http://schemas.microsoft.com/office/drawing/2016/5/10/chartex" xmlns:cx5="http://schemas.microsoft.com/office/drawing/2016/5/11/chartex" xmlns:cx6="http://schemas.microsoft.com/office/drawing/2016/5/12/chartex" xmlns:cx7="http://schemas.microsoft.com/office/drawing/2016/5/13/chartex" xmlns:cx8="http://schemas.microsoft.com/office/drawing/2016/5/14/chartex" xmlns:aink="http://schemas.microsoft.com/office/drawing/2016/ink" xmlns:am3d="http://schemas.microsoft.com/office/drawing/2017/model3d" xmlns:o="urn:schemas-microsoft-com:office:office" xmlns:v="urn:schemas-microsoft-com:vml" xmlns:w10="urn:schemas-microsoft-com:office:word" xmlns:w="http://schemas.openxmlformats.org/wordprocessingml/2006/main" xmlns:w16cid="http://schemas.microsoft.com/office/word/2016/wordml/cid" xmlns:a1611="http://schemas.microsoft.com/office/drawing/2016/11/main" r:id="rId10"/>
                                             </a:ext>
                                           </a:extLst>
                                         </a:blip>
@@ -4582,7 +4695,6 @@
                               <w:noProof/>
                               <w:sz w:val="18"/>
                               <w:szCs w:val="18"/>
-                              <w:lang w:val="bg-BG" w:eastAsia="bg-BG"/>
                             </w:rPr>
                             <w:drawing>
                               <wp:inline distT="0" distB="0" distL="0" distR="0" wp14:anchorId="15168924" wp14:editId="70A0374F">
@@ -4636,7 +4748,6 @@
                               <w:noProof/>
                               <w:sz w:val="18"/>
                               <w:szCs w:val="18"/>
-                              <w:lang w:val="bg-BG" w:eastAsia="bg-BG"/>
                             </w:rPr>
                             <w:drawing>
                               <wp:inline distT="0" distB="0" distL="0" distR="0" wp14:anchorId="1C97DE02" wp14:editId="61D842AB">
@@ -4690,7 +4801,6 @@
                               <w:noProof/>
                               <w:sz w:val="18"/>
                               <w:szCs w:val="18"/>
-                              <w:lang w:val="bg-BG" w:eastAsia="bg-BG"/>
                             </w:rPr>
                             <w:drawing>
                               <wp:inline distT="0" distB="0" distL="0" distR="0" wp14:anchorId="103BD2B7" wp14:editId="40827562">
@@ -4760,7 +4870,6 @@
                               <w:noProof/>
                               <w:sz w:val="18"/>
                               <w:szCs w:val="18"/>
-                              <w:lang w:val="bg-BG" w:eastAsia="bg-BG"/>
                             </w:rPr>
                             <w:drawing>
                               <wp:inline distT="0" distB="0" distL="0" distR="0" wp14:anchorId="620F6097" wp14:editId="67DE1394">
@@ -4827,7 +4936,6 @@
                               <w:noProof/>
                               <w:sz w:val="18"/>
                               <w:szCs w:val="18"/>
-                              <w:lang w:val="bg-BG" w:eastAsia="bg-BG"/>
                             </w:rPr>
                             <w:drawing>
                               <wp:inline distT="0" distB="0" distL="0" distR="0" wp14:anchorId="02F95DD8" wp14:editId="5DBDA342">
@@ -5607,7 +5715,6 @@
     <w:r>
       <w:rPr>
         <w:noProof/>
-        <w:lang w:val="bg-BG" w:eastAsia="bg-BG"/>
       </w:rPr>
       <w:drawing>
         <wp:anchor distT="0" distB="0" distL="114300" distR="114300" simplePos="0" relativeHeight="251694080" behindDoc="0" locked="0" layoutInCell="1" allowOverlap="1" wp14:anchorId="318DB6A9" wp14:editId="57820713">
@@ -5622,7 +5729,7 @@
           <wp:effectExtent l="0" t="0" r="0" b="5715"/>
           <wp:wrapSquare wrapText="bothSides"/>
           <wp:docPr id="1" name="Picture 1">
-            <a:hlinkClick xmlns:a="http://schemas.openxmlformats.org/drawingml/2006/main" r:id="rId2"/>
+            <a:hlinkClick xmlns:a="http://schemas.openxmlformats.org/drawingml/2006/main" r:id="rId22"/>
           </wp:docPr>
           <wp:cNvGraphicFramePr>
             <a:graphicFrameLocks xmlns:a="http://schemas.openxmlformats.org/drawingml/2006/main" noChangeAspect="1"/>
@@ -5632,7 +5739,7 @@
               <pic:pic xmlns:pic="http://schemas.openxmlformats.org/drawingml/2006/picture">
                 <pic:nvPicPr>
                   <pic:cNvPr id="1" name="Picture 1">
-                    <a:hlinkClick r:id="rId2"/>
+                    <a:hlinkClick r:id="rId22"/>
                   </pic:cNvPr>
                   <pic:cNvPicPr>
                     <a:picLocks noChangeAspect="1" noChangeArrowheads="1"/>
@@ -5679,7 +5786,6 @@
     <w:r>
       <w:rPr>
         <w:noProof/>
-        <w:lang w:val="bg-BG" w:eastAsia="bg-BG"/>
       </w:rPr>
       <mc:AlternateContent>
         <mc:Choice Requires="wps">
@@ -5744,7 +5850,7 @@
             </wp:anchor>
           </w:drawing>
         </mc:Choice>
-        <mc:Fallback xmlns:w16cid="http://schemas.microsoft.com/office/word/2016/wordml/cid" xmlns:am3d="http://schemas.microsoft.com/office/drawing/2017/model3d" xmlns:aink="http://schemas.microsoft.com/office/drawing/2016/ink" xmlns:cx8="http://schemas.microsoft.com/office/drawing/2016/5/14/chartex" xmlns:cx7="http://schemas.microsoft.com/office/drawing/2016/5/13/chartex" xmlns:cx6="http://schemas.microsoft.com/office/drawing/2016/5/12/chartex" xmlns:cx5="http://schemas.microsoft.com/office/drawing/2016/5/11/chartex" xmlns:cx4="http://schemas.microsoft.com/office/drawing/2016/5/10/chartex" xmlns:cx3="http://schemas.microsoft.com/office/drawing/2016/5/9/chartex" xmlns:cx2="http://schemas.microsoft.com/office/drawing/2015/10/21/chartex">
+        <mc:Fallback xmlns:cx2="http://schemas.microsoft.com/office/drawing/2015/10/21/chartex" xmlns:cx3="http://schemas.microsoft.com/office/drawing/2016/5/9/chartex" xmlns:cx4="http://schemas.microsoft.com/office/drawing/2016/5/10/chartex" xmlns:cx5="http://schemas.microsoft.com/office/drawing/2016/5/11/chartex" xmlns:cx6="http://schemas.microsoft.com/office/drawing/2016/5/12/chartex" xmlns:cx7="http://schemas.microsoft.com/office/drawing/2016/5/13/chartex" xmlns:cx8="http://schemas.microsoft.com/office/drawing/2016/5/14/chartex" xmlns:aink="http://schemas.microsoft.com/office/drawing/2016/ink" xmlns:am3d="http://schemas.microsoft.com/office/drawing/2017/model3d" xmlns:w16cid="http://schemas.microsoft.com/office/word/2016/wordml/cid">
           <w:pict>
             <v:line w14:anchorId="60BE7D18" id="Straight Connector 19" o:spid="_x0000_s1026" style="position:absolute;flip:y;z-index:251622400;visibility:visible;mso-wrap-style:square;mso-width-percent:0;mso-height-percent:0;mso-wrap-distance-left:9pt;mso-wrap-distance-top:0;mso-wrap-distance-right:9pt;mso-wrap-distance-bottom:0;mso-position-horizontal:absolute;mso-position-horizontal-relative:text;mso-position-vertical:absolute;mso-position-vertical-relative:text;mso-width-percent:0;mso-height-percent:0;mso-width-relative:page;mso-height-relative:page" from="-.1pt,5.2pt" to="520.7pt,5.2pt" o:gfxdata="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" strokecolor="#974706 [1609]" strokeweight="1pt">
               <v:stroke endcap="round"/>
@@ -5756,7 +5862,6 @@
     <w:r>
       <w:rPr>
         <w:noProof/>
-        <w:lang w:val="bg-BG" w:eastAsia="bg-BG"/>
       </w:rPr>
       <mc:AlternateContent>
         <mc:Choice Requires="wps">
@@ -5851,7 +5956,7 @@
                               <w:sz w:val="18"/>
                               <w:szCs w:val="18"/>
                             </w:rPr>
-                            <w:t>4</w:t>
+                            <w:t>5</w:t>
                           </w:r>
                           <w:r>
                             <w:rPr>
@@ -5976,7 +6081,7 @@
                         <w:sz w:val="18"/>
                         <w:szCs w:val="18"/>
                       </w:rPr>
-                      <w:t>4</w:t>
+                      <w:t>5</w:t>
                     </w:r>
                     <w:r>
                       <w:rPr>
@@ -12470,7 +12575,7 @@
 </file>
 
 <file path=customXml/itemProps1.xml><?xml version="1.0" encoding="utf-8"?>
-<ds:datastoreItem xmlns:ds="http://schemas.openxmlformats.org/officeDocument/2006/customXml" ds:itemID="{78FBAC8E-D43D-4BAB-A17E-150E90C14B87}">
+<ds:datastoreItem xmlns:ds="http://schemas.openxmlformats.org/officeDocument/2006/customXml" ds:itemID="{6B3FF751-A178-47D3-BBB9-242041089F43}">
   <ds:schemaRefs>
     <ds:schemaRef ds:uri="http://schemas.openxmlformats.org/officeDocument/2006/bibliography"/>
   </ds:schemaRefs>

</xml_diff>

<commit_message>
Implement "Delete a commit"
</commit_message>
<xml_diff>
--- a/06. C# Web/01. C# Web Basics/10. Exam preparation/Git - Problem Description.docx
+++ b/06. C# Web/01. C# Web Basics/10. Exam preparation/Git - Problem Description.docx
@@ -2092,7 +2092,15 @@
         <w:pStyle w:val="Heading3"/>
       </w:pPr>
       <w:r>
-        <w:t>/Commits/Create?id={id} (logged-in user)</w:t>
+        <w:t>/Commits/Create</w:t>
+      </w:r>
+      <w:proofErr w:type="gramStart"/>
+      <w:r>
+        <w:t>?id</w:t>
+      </w:r>
+      <w:proofErr w:type="gramEnd"/>
+      <w:r>
+        <w:t>={id} (logged-in user)</w:t>
       </w:r>
     </w:p>
     <w:p>
@@ -2264,6 +2272,9 @@
     </w:p>
     <w:p>
       <w:r>
+        <w:rPr>
+          <w:highlight w:val="red"/>
+        </w:rPr>
         <w:t>Deletes the given commit. Only the owner can delete his commit. If everything is successful, the user must be redirect to the all repositories.</w:t>
       </w:r>
     </w:p>
@@ -2289,8 +2300,6 @@
       <w:r>
         <w:t xml:space="preserve"> as shown above.</w:t>
       </w:r>
-      <w:bookmarkStart w:id="7" w:name="_GoBack"/>
-      <w:bookmarkEnd w:id="7"/>
     </w:p>
     <w:p>
       <w:pPr>
@@ -2568,30 +2577,38 @@
         <w:t>on the repositories page.</w:t>
       </w:r>
       <w:r>
-        <w:t xml:space="preserve"> From the </w:t>
+        <w:t xml:space="preserve"> </w:t>
+      </w:r>
+      <w:r>
+        <w:rPr>
+          <w:highlight w:val="red"/>
+        </w:rPr>
+        <w:t xml:space="preserve">From the </w:t>
       </w:r>
       <w:r>
         <w:rPr>
           <w:rStyle w:val="CodeChar"/>
+          <w:highlight w:val="red"/>
         </w:rPr>
         <w:t>repository</w:t>
       </w:r>
       <w:r>
+        <w:rPr>
+          <w:highlight w:val="red"/>
+        </w:rPr>
         <w:t xml:space="preserve"> </w:t>
       </w:r>
       <w:r>
         <w:rPr>
           <w:rStyle w:val="CodeChar"/>
-        </w:rPr>
-        <w:t>p</w:t>
-      </w:r>
-      <w:r>
-        <w:rPr>
-          <w:rStyle w:val="CodeChar"/>
-        </w:rPr>
-        <w:t>age</w:t>
-      </w:r>
-      <w:r>
+          <w:highlight w:val="red"/>
+        </w:rPr>
+        <w:t>page</w:t>
+      </w:r>
+      <w:r>
+        <w:rPr>
+          <w:highlight w:val="red"/>
+        </w:rPr>
         <w:t xml:space="preserve"> they can also commit to a repository. They are able to delete their commits.</w:t>
       </w:r>
     </w:p>
@@ -2736,19 +2753,29 @@
         <w:t xml:space="preserve"> (total commits)</w:t>
       </w:r>
       <w:r>
-        <w:t xml:space="preserve"> and</w:t>
-      </w:r>
-      <w:r>
         <w:t xml:space="preserve"> </w:t>
       </w:r>
       <w:r>
         <w:rPr>
-          <w:b/>
+          <w:highlight w:val="red"/>
+        </w:rPr>
+        <w:t xml:space="preserve">and </w:t>
+      </w:r>
+      <w:r>
+        <w:rPr>
+          <w:b/>
+          <w:highlight w:val="red"/>
         </w:rPr>
         <w:t>Commit</w:t>
       </w:r>
       <w:r>
-        <w:t xml:space="preserve"> action.</w:t>
+        <w:rPr>
+          <w:highlight w:val="red"/>
+        </w:rPr>
+        <w:t xml:space="preserve"> action</w:t>
+      </w:r>
+      <w:r>
+        <w:t>.</w:t>
       </w:r>
     </w:p>
     <w:p>
@@ -2906,110 +2933,99 @@
         <w:t>Users can make commits on all repositories</w:t>
       </w:r>
       <w:r>
-        <w:t xml:space="preserve">. All </w:t>
-      </w:r>
-      <w:r>
-        <w:rPr>
-          <w:b/>
+        <w:t xml:space="preserve">. </w:t>
+      </w:r>
+      <w:r>
+        <w:rPr>
+          <w:highlight w:val="red"/>
+        </w:rPr>
+        <w:t xml:space="preserve">All </w:t>
+      </w:r>
+      <w:r>
+        <w:rPr>
+          <w:b/>
+          <w:highlight w:val="red"/>
         </w:rPr>
         <w:t>commits</w:t>
       </w:r>
       <w:r>
-        <w:t xml:space="preserve"> </w:t>
-      </w:r>
-      <w:r>
-        <w:t>are</w:t>
-      </w:r>
-      <w:r>
-        <w:t xml:space="preserve"> visualized on the </w:t>
-      </w:r>
-      <w:r>
-        <w:rPr>
-          <w:b/>
+        <w:rPr>
+          <w:highlight w:val="red"/>
+        </w:rPr>
+        <w:t xml:space="preserve"> are visualized on the </w:t>
+      </w:r>
+      <w:r>
+        <w:rPr>
+          <w:b/>
+          <w:highlight w:val="red"/>
           <w:u w:val="single"/>
         </w:rPr>
-        <w:t xml:space="preserve">all </w:t>
-      </w:r>
-      <w:r>
-        <w:rPr>
-          <w:b/>
-          <w:u w:val="single"/>
-        </w:rPr>
-        <w:t>commits</w:t>
-      </w:r>
-      <w:r>
-        <w:rPr>
-          <w:b/>
-          <w:u w:val="single"/>
-        </w:rPr>
-        <w:t xml:space="preserve"> page</w:t>
-      </w:r>
-      <w:r>
-        <w:t xml:space="preserve">, each one in its own separate </w:t>
-      </w:r>
-      <w:r>
-        <w:t>rectangular element</w:t>
-      </w:r>
-      <w:r>
-        <w:t xml:space="preserve">. Only </w:t>
-      </w:r>
-      <w:r>
-        <w:rPr>
-          <w:b/>
-        </w:rPr>
-        <w:t xml:space="preserve">user's </w:t>
-      </w:r>
-      <w:r>
-        <w:rPr>
-          <w:b/>
-        </w:rPr>
-        <w:t xml:space="preserve">own </w:t>
-      </w:r>
-      <w:r>
-        <w:rPr>
-          <w:b/>
-        </w:rPr>
-        <w:t>commits</w:t>
-      </w:r>
-      <w:r>
+        <w:t>all commits page</w:t>
+      </w:r>
+      <w:r>
+        <w:rPr>
+          <w:highlight w:val="red"/>
+        </w:rPr>
+        <w:t xml:space="preserve">, each one in its own separate rectangular element. Only </w:t>
+      </w:r>
+      <w:r>
+        <w:rPr>
+          <w:b/>
+          <w:highlight w:val="red"/>
+        </w:rPr>
+        <w:t>user's own commits</w:t>
+      </w:r>
+      <w:r>
+        <w:rPr>
+          <w:highlight w:val="red"/>
+        </w:rPr>
         <w:t xml:space="preserve"> must be listed.</w:t>
       </w:r>
     </w:p>
     <w:p>
       <w:pPr>
         <w:jc w:val="both"/>
-      </w:pPr>
-      <w:r>
-        <w:rPr>
-          <w:b/>
+        <w:rPr>
+          <w:highlight w:val="red"/>
+        </w:rPr>
+      </w:pPr>
+      <w:r>
+        <w:rPr>
+          <w:b/>
+          <w:highlight w:val="red"/>
         </w:rPr>
         <w:t>Commits</w:t>
       </w:r>
       <w:r>
+        <w:rPr>
+          <w:highlight w:val="red"/>
+        </w:rPr>
         <w:t xml:space="preserve"> are visualized on the </w:t>
       </w:r>
       <w:r>
         <w:rPr>
           <w:b/>
-        </w:rPr>
-        <w:t>all commits</w:t>
-      </w:r>
-      <w:r>
-        <w:rPr>
-          <w:b/>
-        </w:rPr>
-        <w:t xml:space="preserve"> page</w:t>
-      </w:r>
-      <w:r>
+          <w:highlight w:val="red"/>
+        </w:rPr>
+        <w:t>all commits page</w:t>
+      </w:r>
+      <w:r>
+        <w:rPr>
+          <w:highlight w:val="red"/>
+        </w:rPr>
         <w:t xml:space="preserve"> with button – [</w:t>
       </w:r>
       <w:r>
         <w:rPr>
           <w:b/>
+          <w:highlight w:val="red"/>
         </w:rPr>
         <w:t>Delete</w:t>
       </w:r>
       <w:r>
+        <w:rPr>
+          <w:highlight w:val="red"/>
+        </w:rPr>
         <w:t>].</w:t>
       </w:r>
     </w:p>
@@ -3021,35 +3037,53 @@
           <w:numId w:val="44"/>
         </w:numPr>
         <w:jc w:val="both"/>
-      </w:pPr>
-      <w:r>
+        <w:rPr>
+          <w:highlight w:val="red"/>
+        </w:rPr>
+      </w:pPr>
+      <w:r>
+        <w:rPr>
+          <w:highlight w:val="red"/>
+        </w:rPr>
         <w:t>The [</w:t>
       </w:r>
       <w:r>
         <w:rPr>
           <w:b/>
+          <w:highlight w:val="red"/>
         </w:rPr>
         <w:t>Delete</w:t>
       </w:r>
       <w:r>
+        <w:rPr>
+          <w:highlight w:val="red"/>
+        </w:rPr>
         <w:t xml:space="preserve">] button deletes the particular commits only if the </w:t>
       </w:r>
       <w:r>
         <w:rPr>
           <w:b/>
+          <w:highlight w:val="red"/>
         </w:rPr>
         <w:t>owner</w:t>
       </w:r>
       <w:r>
+        <w:rPr>
+          <w:highlight w:val="red"/>
+        </w:rPr>
         <w:t xml:space="preserve"> tries to </w:t>
       </w:r>
       <w:r>
         <w:rPr>
           <w:b/>
+          <w:highlight w:val="red"/>
         </w:rPr>
         <w:t>delete it</w:t>
       </w:r>
       <w:r>
+        <w:rPr>
+          <w:highlight w:val="red"/>
+        </w:rPr>
         <w:t>.</w:t>
       </w:r>
     </w:p>
@@ -3270,29 +3304,40 @@
           <w:numId w:val="45"/>
         </w:numPr>
         <w:jc w:val="both"/>
-      </w:pPr>
-      <w:r>
+        <w:rPr>
+          <w:highlight w:val="red"/>
+        </w:rPr>
+      </w:pPr>
+      <w:r>
+        <w:rPr>
+          <w:highlight w:val="red"/>
+        </w:rPr>
         <w:t xml:space="preserve">Upon successful </w:t>
       </w:r>
       <w:r>
         <w:rPr>
           <w:b/>
+          <w:highlight w:val="red"/>
         </w:rPr>
         <w:t>creating commit to a repository</w:t>
       </w:r>
       <w:r>
-        <w:t>,</w:t>
-      </w:r>
-      <w:r>
-        <w:t xml:space="preserve"> should be redirected to the /</w:t>
-      </w:r>
-      <w:r>
-        <w:rPr>
-          <w:b/>
+        <w:rPr>
+          <w:highlight w:val="red"/>
+        </w:rPr>
+        <w:t>, should be redirected to the /</w:t>
+      </w:r>
+      <w:r>
+        <w:rPr>
+          <w:b/>
+          <w:highlight w:val="red"/>
         </w:rPr>
         <w:t>Repositories/All</w:t>
       </w:r>
       <w:r>
+        <w:rPr>
+          <w:highlight w:val="red"/>
+        </w:rPr>
         <w:t>.</w:t>
       </w:r>
     </w:p>
@@ -3304,48 +3349,48 @@
           <w:numId w:val="45"/>
         </w:numPr>
         <w:jc w:val="both"/>
-      </w:pPr>
-      <w:r>
+        <w:rPr>
+          <w:highlight w:val="red"/>
+        </w:rPr>
+      </w:pPr>
+      <w:r>
+        <w:rPr>
+          <w:highlight w:val="red"/>
+        </w:rPr>
         <w:t xml:space="preserve">Upon successful </w:t>
       </w:r>
       <w:r>
         <w:rPr>
           <w:b/>
+          <w:highlight w:val="red"/>
         </w:rPr>
         <w:t>deletion</w:t>
       </w:r>
       <w:r>
+        <w:rPr>
+          <w:highlight w:val="red"/>
+        </w:rPr>
         <w:t xml:space="preserve"> of</w:t>
       </w:r>
       <w:r>
         <w:rPr>
           <w:b/>
-        </w:rPr>
-        <w:t xml:space="preserve"> a </w:t>
-      </w:r>
-      <w:r>
-        <w:rPr>
-          <w:b/>
-        </w:rPr>
-        <w:t>commit</w:t>
-      </w:r>
-      <w:r>
-        <w:t>,</w:t>
-      </w:r>
-      <w:r>
-        <w:t xml:space="preserve"> should be redirected to the /</w:t>
-      </w:r>
-      <w:r>
-        <w:rPr>
-          <w:b/>
-        </w:rPr>
-        <w:t>Commits</w:t>
-      </w:r>
-      <w:r>
-        <w:rPr>
-          <w:b/>
-        </w:rPr>
-        <w:t>/All.</w:t>
+          <w:highlight w:val="red"/>
+        </w:rPr>
+        <w:t xml:space="preserve"> a commit</w:t>
+      </w:r>
+      <w:r>
+        <w:rPr>
+          <w:highlight w:val="red"/>
+        </w:rPr>
+        <w:t>, should be redirected to the /</w:t>
+      </w:r>
+      <w:r>
+        <w:rPr>
+          <w:b/>
+          <w:highlight w:val="red"/>
+        </w:rPr>
+        <w:t>Commits/All.</w:t>
       </w:r>
     </w:p>
     <w:p>
@@ -3356,39 +3401,15 @@
           <w:numId w:val="45"/>
         </w:numPr>
         <w:jc w:val="both"/>
-      </w:pPr>
-      <w:r>
-        <w:t xml:space="preserve">If any of the </w:t>
-      </w:r>
-      <w:r>
-        <w:t>validations</w:t>
-      </w:r>
-      <w:r>
-        <w:t xml:space="preserve"> in the POST forms </w:t>
-      </w:r>
-      <w:r>
-        <w:t>do not pass</w:t>
-      </w:r>
-      <w:r>
-        <w:t xml:space="preserve">, </w:t>
-      </w:r>
-      <w:r>
-        <w:t>redirect</w:t>
-      </w:r>
-      <w:r>
-        <w:t xml:space="preserve"> to the </w:t>
-      </w:r>
-      <w:r>
-        <w:t>same page</w:t>
-      </w:r>
-      <w:r>
-        <w:t xml:space="preserve"> (</w:t>
-      </w:r>
-      <w:r>
-        <w:t>reload/refresh</w:t>
-      </w:r>
-      <w:r>
-        <w:t xml:space="preserve"> it) or return an error.</w:t>
+        <w:rPr>
+          <w:highlight w:val="red"/>
+        </w:rPr>
+      </w:pPr>
+      <w:r>
+        <w:rPr>
+          <w:highlight w:val="red"/>
+        </w:rPr>
+        <w:t>If any of the validations in the POST forms do not pass, redirect to the same page (reload/refresh it) or return an error.</w:t>
       </w:r>
     </w:p>
     <w:p>
@@ -3651,30 +3672,35 @@
           <w:numId w:val="42"/>
         </w:numPr>
         <w:jc w:val="both"/>
+        <w:rPr>
+          <w:highlight w:val="red"/>
+        </w:rPr>
       </w:pPr>
       <w:r>
         <w:rPr>
           <w:rStyle w:val="CodeChar"/>
+          <w:highlight w:val="red"/>
         </w:rPr>
         <w:t>Users</w:t>
       </w:r>
       <w:r>
+        <w:rPr>
+          <w:highlight w:val="red"/>
+        </w:rPr>
         <w:t xml:space="preserve"> (logged in) can access </w:t>
       </w:r>
       <w:r>
         <w:rPr>
           <w:rStyle w:val="CodeChar"/>
+          <w:highlight w:val="red"/>
         </w:rPr>
         <w:t>Repositories/Create</w:t>
       </w:r>
       <w:r>
-        <w:t xml:space="preserve"> </w:t>
-      </w:r>
-      <w:r>
-        <w:t>page</w:t>
-      </w:r>
-      <w:r>
-        <w:t>.</w:t>
+        <w:rPr>
+          <w:highlight w:val="red"/>
+        </w:rPr>
+        <w:t xml:space="preserve"> page.</w:t>
       </w:r>
     </w:p>
     <w:p>
@@ -3685,27 +3711,35 @@
           <w:numId w:val="42"/>
         </w:numPr>
         <w:jc w:val="both"/>
+        <w:rPr>
+          <w:highlight w:val="red"/>
+        </w:rPr>
       </w:pPr>
       <w:r>
         <w:rPr>
           <w:rStyle w:val="CodeChar"/>
+          <w:highlight w:val="red"/>
         </w:rPr>
         <w:t>Users</w:t>
       </w:r>
       <w:r>
+        <w:rPr>
+          <w:highlight w:val="red"/>
+        </w:rPr>
         <w:t xml:space="preserve"> (logged in) can access </w:t>
       </w:r>
       <w:r>
         <w:rPr>
           <w:rStyle w:val="CodeChar"/>
+          <w:highlight w:val="red"/>
         </w:rPr>
         <w:t xml:space="preserve">Commits/Delete </w:t>
       </w:r>
       <w:r>
-        <w:t>page and functionality</w:t>
-      </w:r>
-      <w:r>
-        <w:t>.</w:t>
+        <w:rPr>
+          <w:highlight w:val="red"/>
+        </w:rPr>
+        <w:t>page and functionality.</w:t>
       </w:r>
     </w:p>
     <w:p>
@@ -3716,30 +3750,35 @@
           <w:numId w:val="42"/>
         </w:numPr>
         <w:jc w:val="both"/>
+        <w:rPr>
+          <w:highlight w:val="red"/>
+        </w:rPr>
       </w:pPr>
       <w:r>
         <w:rPr>
           <w:rStyle w:val="CodeChar"/>
+          <w:highlight w:val="red"/>
         </w:rPr>
         <w:t>Users</w:t>
       </w:r>
       <w:r>
+        <w:rPr>
+          <w:highlight w:val="red"/>
+        </w:rPr>
         <w:t xml:space="preserve"> (logged in) can access </w:t>
       </w:r>
       <w:r>
         <w:rPr>
           <w:rStyle w:val="CodeChar"/>
+          <w:highlight w:val="red"/>
         </w:rPr>
         <w:t>Commits/Create</w:t>
       </w:r>
       <w:r>
-        <w:t xml:space="preserve"> </w:t>
-      </w:r>
-      <w:r>
-        <w:t>page and functionality</w:t>
-      </w:r>
-      <w:r>
-        <w:t>.</w:t>
+        <w:rPr>
+          <w:highlight w:val="red"/>
+        </w:rPr>
+        <w:t xml:space="preserve"> page and functionality.</w:t>
       </w:r>
     </w:p>
     <w:p>
@@ -3750,30 +3789,37 @@
           <w:numId w:val="42"/>
         </w:numPr>
         <w:jc w:val="both"/>
-      </w:pPr>
+        <w:rPr>
+          <w:highlight w:val="red"/>
+        </w:rPr>
+      </w:pPr>
+      <w:bookmarkStart w:id="7" w:name="_GoBack"/>
+      <w:bookmarkEnd w:id="7"/>
       <w:r>
         <w:rPr>
           <w:rStyle w:val="CodeChar"/>
+          <w:highlight w:val="red"/>
         </w:rPr>
         <w:t>Users</w:t>
       </w:r>
       <w:r>
+        <w:rPr>
+          <w:highlight w:val="red"/>
+        </w:rPr>
         <w:t xml:space="preserve"> (logged in) can access </w:t>
       </w:r>
       <w:r>
         <w:rPr>
           <w:rStyle w:val="CodeChar"/>
+          <w:highlight w:val="red"/>
         </w:rPr>
         <w:t>Commits/All</w:t>
       </w:r>
       <w:r>
-        <w:t xml:space="preserve"> </w:t>
-      </w:r>
-      <w:r>
-        <w:t>page and functionality</w:t>
-      </w:r>
-      <w:r>
-        <w:t>.</w:t>
+        <w:rPr>
+          <w:highlight w:val="red"/>
+        </w:rPr>
+        <w:t xml:space="preserve"> page and functionality.</w:t>
       </w:r>
     </w:p>
     <w:p>
@@ -3784,23 +3830,34 @@
           <w:numId w:val="42"/>
         </w:numPr>
         <w:jc w:val="both"/>
+        <w:rPr>
+          <w:highlight w:val="red"/>
+        </w:rPr>
       </w:pPr>
       <w:r>
         <w:rPr>
           <w:rStyle w:val="CodeChar"/>
+          <w:highlight w:val="red"/>
         </w:rPr>
         <w:t>Users</w:t>
       </w:r>
       <w:r>
+        <w:rPr>
+          <w:highlight w:val="red"/>
+        </w:rPr>
         <w:t xml:space="preserve"> (logged in) can access </w:t>
       </w:r>
       <w:r>
         <w:rPr>
           <w:rStyle w:val="CodeChar"/>
+          <w:highlight w:val="red"/>
         </w:rPr>
         <w:t>Logout</w:t>
       </w:r>
       <w:r>
+        <w:rPr>
+          <w:highlight w:val="red"/>
+        </w:rPr>
         <w:t xml:space="preserve"> functionality.</w:t>
       </w:r>
     </w:p>
@@ -4655,7 +4712,7 @@
                                               <a14:useLocalDpi xmlns:a14="http://schemas.microsoft.com/office/drawing/2010/main" val="0"/>
                                             </a:ext>
                                             <a:ext uri="{837473B0-CC2E-450A-ABE3-18F120FF3D39}">
-                                              <a1611:picAttrSrcUrl xmlns="" xmlns:cx2="http://schemas.microsoft.com/office/drawing/2015/10/21/chartex" xmlns:cx3="http://schemas.microsoft.com/office/drawing/2016/5/9/chartex" xmlns:cx4="http://schemas.microsoft.com/office/drawing/2016/5/10/chartex" xmlns:cx5="http://schemas.microsoft.com/office/drawing/2016/5/11/chartex" xmlns:cx6="http://schemas.microsoft.com/office/drawing/2016/5/12/chartex" xmlns:cx7="http://schemas.microsoft.com/office/drawing/2016/5/13/chartex" xmlns:cx8="http://schemas.microsoft.com/office/drawing/2016/5/14/chartex" xmlns:aink="http://schemas.microsoft.com/office/drawing/2016/ink" xmlns:am3d="http://schemas.microsoft.com/office/drawing/2017/model3d" xmlns:o="urn:schemas-microsoft-com:office:office" xmlns:v="urn:schemas-microsoft-com:vml" xmlns:w10="urn:schemas-microsoft-com:office:word" xmlns:w="http://schemas.openxmlformats.org/wordprocessingml/2006/main" xmlns:w16cid="http://schemas.microsoft.com/office/word/2016/wordml/cid" xmlns:a1611="http://schemas.microsoft.com/office/drawing/2016/11/main" r:id="rId10"/>
+                                              <a1611:picAttrSrcUrl xmlns:a1611="http://schemas.microsoft.com/office/drawing/2016/11/main" xmlns:w16cid="http://schemas.microsoft.com/office/word/2016/wordml/cid" xmlns:w="http://schemas.openxmlformats.org/wordprocessingml/2006/main" xmlns:w10="urn:schemas-microsoft-com:office:word" xmlns:v="urn:schemas-microsoft-com:vml" xmlns:o="urn:schemas-microsoft-com:office:office" xmlns:am3d="http://schemas.microsoft.com/office/drawing/2017/model3d" xmlns:aink="http://schemas.microsoft.com/office/drawing/2016/ink" xmlns:cx8="http://schemas.microsoft.com/office/drawing/2016/5/14/chartex" xmlns:cx7="http://schemas.microsoft.com/office/drawing/2016/5/13/chartex" xmlns:cx6="http://schemas.microsoft.com/office/drawing/2016/5/12/chartex" xmlns:cx5="http://schemas.microsoft.com/office/drawing/2016/5/11/chartex" xmlns:cx4="http://schemas.microsoft.com/office/drawing/2016/5/10/chartex" xmlns:cx3="http://schemas.microsoft.com/office/drawing/2016/5/9/chartex" xmlns:cx2="http://schemas.microsoft.com/office/drawing/2015/10/21/chartex" xmlns="" r:id="rId10"/>
                                             </a:ext>
                                           </a:extLst>
                                         </a:blip>
@@ -5850,7 +5907,7 @@
             </wp:anchor>
           </w:drawing>
         </mc:Choice>
-        <mc:Fallback xmlns:cx2="http://schemas.microsoft.com/office/drawing/2015/10/21/chartex" xmlns:cx3="http://schemas.microsoft.com/office/drawing/2016/5/9/chartex" xmlns:cx4="http://schemas.microsoft.com/office/drawing/2016/5/10/chartex" xmlns:cx5="http://schemas.microsoft.com/office/drawing/2016/5/11/chartex" xmlns:cx6="http://schemas.microsoft.com/office/drawing/2016/5/12/chartex" xmlns:cx7="http://schemas.microsoft.com/office/drawing/2016/5/13/chartex" xmlns:cx8="http://schemas.microsoft.com/office/drawing/2016/5/14/chartex" xmlns:aink="http://schemas.microsoft.com/office/drawing/2016/ink" xmlns:am3d="http://schemas.microsoft.com/office/drawing/2017/model3d" xmlns:w16cid="http://schemas.microsoft.com/office/word/2016/wordml/cid">
+        <mc:Fallback xmlns:w16cid="http://schemas.microsoft.com/office/word/2016/wordml/cid" xmlns:am3d="http://schemas.microsoft.com/office/drawing/2017/model3d" xmlns:aink="http://schemas.microsoft.com/office/drawing/2016/ink" xmlns:cx8="http://schemas.microsoft.com/office/drawing/2016/5/14/chartex" xmlns:cx7="http://schemas.microsoft.com/office/drawing/2016/5/13/chartex" xmlns:cx6="http://schemas.microsoft.com/office/drawing/2016/5/12/chartex" xmlns:cx5="http://schemas.microsoft.com/office/drawing/2016/5/11/chartex" xmlns:cx4="http://schemas.microsoft.com/office/drawing/2016/5/10/chartex" xmlns:cx3="http://schemas.microsoft.com/office/drawing/2016/5/9/chartex" xmlns:cx2="http://schemas.microsoft.com/office/drawing/2015/10/21/chartex">
           <w:pict>
             <v:line w14:anchorId="60BE7D18" id="Straight Connector 19" o:spid="_x0000_s1026" style="position:absolute;flip:y;z-index:251622400;visibility:visible;mso-wrap-style:square;mso-width-percent:0;mso-height-percent:0;mso-wrap-distance-left:9pt;mso-wrap-distance-top:0;mso-wrap-distance-right:9pt;mso-wrap-distance-bottom:0;mso-position-horizontal:absolute;mso-position-horizontal-relative:text;mso-position-vertical:absolute;mso-position-vertical-relative:text;mso-width-percent:0;mso-height-percent:0;mso-width-relative:page;mso-height-relative:page" from="-.1pt,5.2pt" to="520.7pt,5.2pt" o:gfxdata="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" strokecolor="#974706 [1609]" strokeweight="1pt">
               <v:stroke endcap="round"/>
@@ -5956,7 +6013,7 @@
                               <w:sz w:val="18"/>
                               <w:szCs w:val="18"/>
                             </w:rPr>
-                            <w:t>5</w:t>
+                            <w:t>7</w:t>
                           </w:r>
                           <w:r>
                             <w:rPr>
@@ -6081,7 +6138,7 @@
                         <w:sz w:val="18"/>
                         <w:szCs w:val="18"/>
                       </w:rPr>
-                      <w:t>5</w:t>
+                      <w:t>7</w:t>
                     </w:r>
                     <w:r>
                       <w:rPr>
@@ -12575,7 +12632,7 @@
 </file>
 
 <file path=customXml/itemProps1.xml><?xml version="1.0" encoding="utf-8"?>
-<ds:datastoreItem xmlns:ds="http://schemas.openxmlformats.org/officeDocument/2006/customXml" ds:itemID="{6B3FF751-A178-47D3-BBB9-242041089F43}">
+<ds:datastoreItem xmlns:ds="http://schemas.openxmlformats.org/officeDocument/2006/customXml" ds:itemID="{95E59F42-9D32-4895-9B36-19672267E1B2}">
   <ds:schemaRefs>
     <ds:schemaRef ds:uri="http://schemas.openxmlformats.org/officeDocument/2006/bibliography"/>
   </ds:schemaRefs>

</xml_diff>